<commit_message>
Artefatos - Última Versão
</commit_message>
<xml_diff>
--- a/Artefato02 - Integrantes do Projeto.docx
+++ b/Artefato02 - Integrantes do Projeto.docx
@@ -1,6 +1,6 @@
 
 <file path=word/document.xml><?xml version="1.0" encoding="utf-8"?>
-<w:document xmlns:wpc="http://schemas.microsoft.com/office/word/2010/wordprocessingCanvas" xmlns:cx="http://schemas.microsoft.com/office/drawing/2014/chartex" xmlns:cx1="http://schemas.microsoft.com/office/drawing/2015/9/8/chartex" xmlns:cx2="http://schemas.microsoft.com/office/drawing/2015/10/21/chartex" xmlns:cx3="http://schemas.microsoft.com/office/drawing/2016/5/9/chartex" xmlns:cx4="http://schemas.microsoft.com/office/drawing/2016/5/10/chartex" xmlns:cx5="http://schemas.microsoft.com/office/drawing/2016/5/11/chartex" xmlns:cx6="http://schemas.microsoft.com/office/drawing/2016/5/12/chartex" xmlns:cx7="http://schemas.microsoft.com/office/drawing/2016/5/13/chartex" xmlns:cx8="http://schemas.microsoft.com/office/drawing/2016/5/14/chartex" xmlns:mc="http://schemas.openxmlformats.org/markup-compatibility/2006" xmlns:aink="http://schemas.microsoft.com/office/drawing/2016/ink" xmlns:am3d="http://schemas.microsoft.com/office/drawing/2017/model3d" xmlns:o="urn:schemas-microsoft-com:office:office" xmlns:r="http://schemas.openxmlformats.org/officeDocument/2006/relationships" xmlns:m="http://schemas.openxmlformats.org/officeDocument/2006/math" xmlns:v="urn:schemas-microsoft-com:vml" xmlns:wp14="http://schemas.microsoft.com/office/word/2010/wordprocessingDrawing" xmlns:wp="http://schemas.openxmlformats.org/drawingml/2006/wordprocessingDrawing" xmlns:w10="urn:schemas-microsoft-com:office:word" xmlns:w="http://schemas.openxmlformats.org/wordprocessingml/2006/main" xmlns:w14="http://schemas.microsoft.com/office/word/2010/wordml" xmlns:w15="http://schemas.microsoft.com/office/word/2012/wordml" xmlns:w16cex="http://schemas.microsoft.com/office/word/2018/wordml/cex" xmlns:w16cid="http://schemas.microsoft.com/office/word/2016/wordml/cid" xmlns:w16="http://schemas.microsoft.com/office/word/2018/wordml" xmlns:w16se="http://schemas.microsoft.com/office/word/2015/wordml/symex" xmlns:wpg="http://schemas.microsoft.com/office/word/2010/wordprocessingGroup" xmlns:wpi="http://schemas.microsoft.com/office/word/2010/wordprocessingInk" xmlns:wne="http://schemas.microsoft.com/office/word/2006/wordml" xmlns:wps="http://schemas.microsoft.com/office/word/2010/wordprocessingShape" mc:Ignorable="w14 w15 w16se w16cid w16 w16cex wp14">
+<w:document xmlns:wpc="http://schemas.microsoft.com/office/word/2010/wordprocessingCanvas" xmlns:cx="http://schemas.microsoft.com/office/drawing/2014/chartex" xmlns:cx1="http://schemas.microsoft.com/office/drawing/2015/9/8/chartex" xmlns:cx2="http://schemas.microsoft.com/office/drawing/2015/10/21/chartex" xmlns:cx3="http://schemas.microsoft.com/office/drawing/2016/5/9/chartex" xmlns:cx4="http://schemas.microsoft.com/office/drawing/2016/5/10/chartex" xmlns:cx5="http://schemas.microsoft.com/office/drawing/2016/5/11/chartex" xmlns:cx6="http://schemas.microsoft.com/office/drawing/2016/5/12/chartex" xmlns:cx7="http://schemas.microsoft.com/office/drawing/2016/5/13/chartex" xmlns:cx8="http://schemas.microsoft.com/office/drawing/2016/5/14/chartex" xmlns:mc="http://schemas.openxmlformats.org/markup-compatibility/2006" xmlns:aink="http://schemas.microsoft.com/office/drawing/2016/ink" xmlns:am3d="http://schemas.microsoft.com/office/drawing/2017/model3d" xmlns:o="urn:schemas-microsoft-com:office:office" xmlns:r="http://schemas.openxmlformats.org/officeDocument/2006/relationships" xmlns:m="http://schemas.openxmlformats.org/officeDocument/2006/math" xmlns:v="urn:schemas-microsoft-com:vml" xmlns:wp14="http://schemas.microsoft.com/office/word/2010/wordprocessingDrawing" xmlns:wp="http://schemas.openxmlformats.org/drawingml/2006/wordprocessingDrawing" xmlns:w10="urn:schemas-microsoft-com:office:word" xmlns:w="http://schemas.openxmlformats.org/wordprocessingml/2006/main" xmlns:w14="http://schemas.microsoft.com/office/word/2010/wordml" xmlns:w15="http://schemas.microsoft.com/office/word/2012/wordml" xmlns:w16cex="http://schemas.microsoft.com/office/word/2018/wordml/cex" xmlns:w16cid="http://schemas.microsoft.com/office/word/2016/wordml/cid" xmlns:w16="http://schemas.microsoft.com/office/word/2018/wordml" xmlns:w16se="http://schemas.microsoft.com/office/word/2015/wordml/symex" xmlns:wpg="http://schemas.microsoft.com/office/word/2010/wordprocessingGroup" xmlns:wpi="http://schemas.microsoft.com/office/word/2010/wordprocessingInk" xmlns:wne="http://schemas.microsoft.com/office/word/2006/wordml" xmlns:wps="http://schemas.microsoft.com/office/word/2010/wordprocessingShape" xmlns:a="http://schemas.openxmlformats.org/drawingml/2006/main" xmlns:pic="http://schemas.openxmlformats.org/drawingml/2006/picture" xmlns:a14="http://schemas.microsoft.com/office/drawing/2010/main" mc:Ignorable="w14 w15 w16se w16cid w16 w16cex wp14">
   <w:body>
     <w:p>
       <w:pPr>
@@ -75,12 +75,12 @@
         <w:tblW w:w="10348" w:type="dxa"/>
         <w:tblInd w:w="-5" w:type="dxa"/>
         <w:tblBorders>
-          <w:top w:val="single" w:sz="4" w:space="0" w:color="FF9900"/>
-          <w:left w:val="single" w:sz="4" w:space="0" w:color="FF9900"/>
-          <w:bottom w:val="single" w:sz="4" w:space="0" w:color="FF9900"/>
-          <w:right w:val="single" w:sz="4" w:space="0" w:color="FF9900"/>
-          <w:insideH w:val="single" w:sz="4" w:space="0" w:color="FF9900"/>
-          <w:insideV w:val="single" w:sz="4" w:space="0" w:color="FF9900"/>
+          <w:top w:val="single" w:color="FF9900" w:sz="4" w:space="0"/>
+          <w:left w:val="single" w:color="FF9900" w:sz="4" w:space="0"/>
+          <w:bottom w:val="single" w:color="FF9900" w:sz="4" w:space="0"/>
+          <w:right w:val="single" w:color="FF9900" w:sz="4" w:space="0"/>
+          <w:insideH w:val="single" w:color="FF9900" w:sz="4" w:space="0"/>
+          <w:insideV w:val="single" w:color="FF9900" w:sz="4" w:space="0"/>
         </w:tblBorders>
         <w:tblLook w:val="04A0" w:firstRow="1" w:lastRow="0" w:firstColumn="1" w:lastColumn="0" w:noHBand="0" w:noVBand="1"/>
       </w:tblPr>
@@ -205,7 +205,7 @@
       </w:tr>
       <w:tr>
         <w:trPr>
-          <w:trHeight w:hRule="exact" w:val="432"/>
+          <w:trHeight w:val="432" w:hRule="exact"/>
         </w:trPr>
         <w:tc>
           <w:tcPr>
@@ -302,7 +302,7 @@
       </w:tr>
       <w:tr>
         <w:trPr>
-          <w:trHeight w:hRule="exact" w:val="423"/>
+          <w:trHeight w:val="423" w:hRule="exact"/>
         </w:trPr>
         <w:tc>
           <w:tcPr>
@@ -399,7 +399,7 @@
       </w:tr>
       <w:tr>
         <w:trPr>
-          <w:trHeight w:hRule="exact" w:val="430"/>
+          <w:trHeight w:val="430" w:hRule="exact"/>
         </w:trPr>
         <w:tc>
           <w:tcPr>
@@ -489,7 +489,7 @@
       </w:tr>
       <w:tr>
         <w:trPr>
-          <w:trHeight w:hRule="exact" w:val="408"/>
+          <w:trHeight w:val="408" w:hRule="exact"/>
         </w:trPr>
         <w:tc>
           <w:tcPr>
@@ -593,7 +593,7 @@
       </w:tr>
       <w:tr>
         <w:trPr>
-          <w:trHeight w:hRule="exact" w:val="408"/>
+          <w:trHeight w:val="408" w:hRule="exact"/>
         </w:trPr>
         <w:tc>
           <w:tcPr>
@@ -717,12 +717,12 @@
         <w:tblW w:w="10348" w:type="dxa"/>
         <w:tblInd w:w="-5" w:type="dxa"/>
         <w:tblBorders>
-          <w:top w:val="single" w:sz="4" w:space="0" w:color="FF9900"/>
-          <w:left w:val="single" w:sz="4" w:space="0" w:color="FF9900"/>
-          <w:bottom w:val="single" w:sz="4" w:space="0" w:color="FF9900"/>
-          <w:right w:val="single" w:sz="4" w:space="0" w:color="FF9900"/>
-          <w:insideH w:val="single" w:sz="4" w:space="0" w:color="FF9900"/>
-          <w:insideV w:val="single" w:sz="4" w:space="0" w:color="FF9900"/>
+          <w:top w:val="single" w:color="FF9900" w:sz="4" w:space="0"/>
+          <w:left w:val="single" w:color="FF9900" w:sz="4" w:space="0"/>
+          <w:bottom w:val="single" w:color="FF9900" w:sz="4" w:space="0"/>
+          <w:right w:val="single" w:color="FF9900" w:sz="4" w:space="0"/>
+          <w:insideH w:val="single" w:color="FF9900" w:sz="4" w:space="0"/>
+          <w:insideV w:val="single" w:color="FF9900" w:sz="4" w:space="0"/>
         </w:tblBorders>
         <w:tblLook w:val="04A0" w:firstRow="1" w:lastRow="0" w:firstColumn="1" w:lastColumn="0" w:noHBand="0" w:noVBand="1"/>
       </w:tblPr>
@@ -847,7 +847,7 @@
       </w:tr>
       <w:tr>
         <w:trPr>
-          <w:trHeight w:hRule="exact" w:val="1050"/>
+          <w:trHeight w:val="1050" w:hRule="exact"/>
         </w:trPr>
         <w:tc>
           <w:tcPr>
@@ -1175,20 +1175,20 @@
           </mc:Choice>
           <mc:Fallback>
             <w:pict>
-              <v:group w14:anchorId="7E8E5F28" id="Agrupar 5" o:spid="_x0000_s1026" style="position:absolute;margin-left:280.55pt;margin-top:144.85pt;width:240.95pt;height:106pt;z-index:251661312" coordsize="30600,13462" o:gfxdata="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">
-                <v:rect id="Retângulo 2" o:spid="_x0000_s1027" style="position:absolute;width:20891;height:13462;visibility:visible;mso-wrap-style:square;v-text-anchor:middle" o:gfxdata="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" filled="f" strokecolor="red" strokeweight="1pt"/>
-                <v:shapetype id="_x0000_t32" coordsize="21600,21600" o:spt="32" o:oned="t" path="m,l21600,21600e" filled="f">
-                  <v:path arrowok="t" fillok="f" o:connecttype="none"/>
+              <v:group id="Agrupar 5" style="position:absolute;margin-left:280.55pt;margin-top:144.85pt;width:240.95pt;height:106pt;z-index:251661312" coordsize="30600,13462" o:spid="_x0000_s1026" w14:anchorId="7E8E5F28" o:gfxdata="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">
+                <v:rect id="Retângulo 2" style="position:absolute;width:20891;height:13462;visibility:visible;mso-wrap-style:square;v-text-anchor:middle" o:spid="_x0000_s1027" filled="f" strokecolor="red" strokeweight="1pt" o:gfxdata="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"/>
+                <v:shapetype id="_x0000_t32" coordsize="21600,21600" o:oned="t" filled="f" o:spt="32" path="m,l21600,21600e">
+                  <v:path fillok="f" arrowok="t" o:connecttype="none"/>
                   <o:lock v:ext="edit" shapetype="t"/>
                 </v:shapetype>
-                <v:shape id="Conector de Seta Reta 3" o:spid="_x0000_s1028" type="#_x0000_t32" style="position:absolute;left:21145;top:6477;width:2915;height:0;flip:x;visibility:visible;mso-wrap-style:square" o:connectortype="straight" o:gfxdata="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" strokecolor="red" strokeweight=".5pt">
-                  <v:stroke endarrow="block" joinstyle="miter"/>
+                <v:shape id="Conector de Seta Reta 3" style="position:absolute;left:21145;top:6477;width:2915;height:0;flip:x;visibility:visible;mso-wrap-style:square" o:spid="_x0000_s1028" strokecolor="red" strokeweight=".5pt" o:connectortype="straight" type="#_x0000_t32" o:gfxdata="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">
+                  <v:stroke joinstyle="miter" endarrow="block"/>
                 </v:shape>
                 <v:shapetype id="_x0000_t202" coordsize="21600,21600" o:spt="202" path="m,l,21600r21600,l21600,xe">
                   <v:stroke joinstyle="miter"/>
                   <v:path gradientshapeok="t" o:connecttype="rect"/>
                 </v:shapetype>
-                <v:shape id="Caixa de Texto 4" o:spid="_x0000_s1029" type="#_x0000_t202" style="position:absolute;left:24511;top:5080;width:6089;height:2603;visibility:visible;mso-wrap-style:square;v-text-anchor:top" o:gfxdata="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" fillcolor="white [3201]" strokeweight=".5pt">
+                <v:shape id="Caixa de Texto 4" style="position:absolute;left:24511;top:5080;width:6089;height:2603;visibility:visible;mso-wrap-style:square;v-text-anchor:top" o:spid="_x0000_s1029" fillcolor="white [3201]" strokeweight=".5pt" type="#_x0000_t202" o:gfxdata="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">
                   <v:textbox>
                     <w:txbxContent>
                       <w:p>
@@ -1267,7 +1267,7 @@
       </w:r>
     </w:p>
     <w:sectPr>
-      <w:pgSz w:w="11906" w:h="16838"/>
+      <w:pgSz w:w="11906" w:h="16838" w:orient="portrait"/>
       <w:pgMar w:top="1133" w:right="707" w:bottom="851" w:left="709" w:header="708" w:footer="708" w:gutter="0"/>
       <w:cols w:space="708"/>
       <w:docGrid w:linePitch="360"/>
@@ -1375,7 +1375,7 @@
   <w:docDefaults>
     <w:rPrDefault>
       <w:rPr>
-        <w:rFonts w:asciiTheme="minorHAnsi" w:eastAsiaTheme="minorHAnsi" w:hAnsiTheme="minorHAnsi" w:cstheme="minorBidi"/>
+        <w:rFonts w:asciiTheme="minorHAnsi" w:hAnsiTheme="minorHAnsi" w:eastAsiaTheme="minorHAnsi" w:cstheme="minorBidi"/>
         <w:sz w:val="22"/>
         <w:szCs w:val="22"/>
         <w:lang w:val="pt-BR" w:eastAsia="en-US" w:bidi="ar-SA"/>
@@ -1390,14 +1390,14 @@
   <w:latentStyles w:defLockedState="0" w:defUIPriority="99" w:defSemiHidden="0" w:defUnhideWhenUsed="0" w:defQFormat="0" w:count="376">
     <w:lsdException w:name="Normal" w:uiPriority="0" w:qFormat="1"/>
     <w:lsdException w:name="heading 1" w:uiPriority="9" w:qFormat="1"/>
-    <w:lsdException w:name="heading 2" w:semiHidden="1" w:uiPriority="9" w:unhideWhenUsed="1" w:qFormat="1"/>
-    <w:lsdException w:name="heading 3" w:semiHidden="1" w:uiPriority="9" w:unhideWhenUsed="1" w:qFormat="1"/>
-    <w:lsdException w:name="heading 4" w:semiHidden="1" w:uiPriority="9" w:unhideWhenUsed="1" w:qFormat="1"/>
-    <w:lsdException w:name="heading 5" w:semiHidden="1" w:uiPriority="9" w:unhideWhenUsed="1" w:qFormat="1"/>
-    <w:lsdException w:name="heading 6" w:semiHidden="1" w:uiPriority="9" w:unhideWhenUsed="1" w:qFormat="1"/>
-    <w:lsdException w:name="heading 7" w:semiHidden="1" w:uiPriority="9" w:unhideWhenUsed="1" w:qFormat="1"/>
-    <w:lsdException w:name="heading 8" w:semiHidden="1" w:uiPriority="9" w:unhideWhenUsed="1" w:qFormat="1"/>
-    <w:lsdException w:name="heading 9" w:semiHidden="1" w:uiPriority="9" w:unhideWhenUsed="1" w:qFormat="1"/>
+    <w:lsdException w:name="heading 2" w:uiPriority="9" w:semiHidden="1" w:unhideWhenUsed="1" w:qFormat="1"/>
+    <w:lsdException w:name="heading 3" w:uiPriority="9" w:semiHidden="1" w:unhideWhenUsed="1" w:qFormat="1"/>
+    <w:lsdException w:name="heading 4" w:uiPriority="9" w:semiHidden="1" w:unhideWhenUsed="1" w:qFormat="1"/>
+    <w:lsdException w:name="heading 5" w:uiPriority="9" w:semiHidden="1" w:unhideWhenUsed="1" w:qFormat="1"/>
+    <w:lsdException w:name="heading 6" w:uiPriority="9" w:semiHidden="1" w:unhideWhenUsed="1" w:qFormat="1"/>
+    <w:lsdException w:name="heading 7" w:uiPriority="9" w:semiHidden="1" w:unhideWhenUsed="1" w:qFormat="1"/>
+    <w:lsdException w:name="heading 8" w:uiPriority="9" w:semiHidden="1" w:unhideWhenUsed="1" w:qFormat="1"/>
+    <w:lsdException w:name="heading 9" w:uiPriority="9" w:semiHidden="1" w:unhideWhenUsed="1" w:qFormat="1"/>
     <w:lsdException w:name="index 1" w:semiHidden="1" w:unhideWhenUsed="1"/>
     <w:lsdException w:name="index 2" w:semiHidden="1" w:unhideWhenUsed="1"/>
     <w:lsdException w:name="index 3" w:semiHidden="1" w:unhideWhenUsed="1"/>
@@ -1407,22 +1407,22 @@
     <w:lsdException w:name="index 7" w:semiHidden="1" w:unhideWhenUsed="1"/>
     <w:lsdException w:name="index 8" w:semiHidden="1" w:unhideWhenUsed="1"/>
     <w:lsdException w:name="index 9" w:semiHidden="1" w:unhideWhenUsed="1"/>
-    <w:lsdException w:name="toc 1" w:semiHidden="1" w:uiPriority="39" w:unhideWhenUsed="1"/>
-    <w:lsdException w:name="toc 2" w:semiHidden="1" w:uiPriority="39" w:unhideWhenUsed="1"/>
-    <w:lsdException w:name="toc 3" w:semiHidden="1" w:uiPriority="39" w:unhideWhenUsed="1"/>
-    <w:lsdException w:name="toc 4" w:semiHidden="1" w:uiPriority="39" w:unhideWhenUsed="1"/>
-    <w:lsdException w:name="toc 5" w:semiHidden="1" w:uiPriority="39" w:unhideWhenUsed="1"/>
-    <w:lsdException w:name="toc 6" w:semiHidden="1" w:uiPriority="39" w:unhideWhenUsed="1"/>
-    <w:lsdException w:name="toc 7" w:semiHidden="1" w:uiPriority="39" w:unhideWhenUsed="1"/>
-    <w:lsdException w:name="toc 8" w:semiHidden="1" w:uiPriority="39" w:unhideWhenUsed="1"/>
-    <w:lsdException w:name="toc 9" w:semiHidden="1" w:uiPriority="39" w:unhideWhenUsed="1"/>
+    <w:lsdException w:name="toc 1" w:uiPriority="39" w:semiHidden="1" w:unhideWhenUsed="1"/>
+    <w:lsdException w:name="toc 2" w:uiPriority="39" w:semiHidden="1" w:unhideWhenUsed="1"/>
+    <w:lsdException w:name="toc 3" w:uiPriority="39" w:semiHidden="1" w:unhideWhenUsed="1"/>
+    <w:lsdException w:name="toc 4" w:uiPriority="39" w:semiHidden="1" w:unhideWhenUsed="1"/>
+    <w:lsdException w:name="toc 5" w:uiPriority="39" w:semiHidden="1" w:unhideWhenUsed="1"/>
+    <w:lsdException w:name="toc 6" w:uiPriority="39" w:semiHidden="1" w:unhideWhenUsed="1"/>
+    <w:lsdException w:name="toc 7" w:uiPriority="39" w:semiHidden="1" w:unhideWhenUsed="1"/>
+    <w:lsdException w:name="toc 8" w:uiPriority="39" w:semiHidden="1" w:unhideWhenUsed="1"/>
+    <w:lsdException w:name="toc 9" w:uiPriority="39" w:semiHidden="1" w:unhideWhenUsed="1"/>
     <w:lsdException w:name="Normal Indent" w:semiHidden="1" w:unhideWhenUsed="1"/>
     <w:lsdException w:name="footnote text" w:semiHidden="1" w:unhideWhenUsed="1"/>
     <w:lsdException w:name="annotation text" w:semiHidden="1" w:unhideWhenUsed="1"/>
     <w:lsdException w:name="header" w:semiHidden="1" w:unhideWhenUsed="1"/>
     <w:lsdException w:name="footer" w:semiHidden="1" w:unhideWhenUsed="1"/>
     <w:lsdException w:name="index heading" w:semiHidden="1" w:unhideWhenUsed="1"/>
-    <w:lsdException w:name="caption" w:semiHidden="1" w:uiPriority="35" w:unhideWhenUsed="1" w:qFormat="1"/>
+    <w:lsdException w:name="caption" w:uiPriority="35" w:semiHidden="1" w:unhideWhenUsed="1" w:qFormat="1"/>
     <w:lsdException w:name="table of figures" w:semiHidden="1" w:unhideWhenUsed="1"/>
     <w:lsdException w:name="envelope address" w:semiHidden="1" w:unhideWhenUsed="1"/>
     <w:lsdException w:name="envelope return" w:semiHidden="1" w:unhideWhenUsed="1"/>
@@ -1453,7 +1453,7 @@
     <w:lsdException w:name="Title" w:uiPriority="10" w:qFormat="1"/>
     <w:lsdException w:name="Closing" w:semiHidden="1" w:unhideWhenUsed="1"/>
     <w:lsdException w:name="Signature" w:semiHidden="1" w:unhideWhenUsed="1"/>
-    <w:lsdException w:name="Default Paragraph Font" w:semiHidden="1" w:uiPriority="1" w:unhideWhenUsed="1"/>
+    <w:lsdException w:name="Default Paragraph Font" w:uiPriority="1" w:semiHidden="1" w:unhideWhenUsed="1"/>
     <w:lsdException w:name="Body Text" w:semiHidden="1" w:unhideWhenUsed="1"/>
     <w:lsdException w:name="Body Text Indent" w:semiHidden="1" w:unhideWhenUsed="1"/>
     <w:lsdException w:name="List Continue" w:semiHidden="1" w:unhideWhenUsed="1"/>
@@ -1653,8 +1653,8 @@
     <w:lsdException w:name="Subtle Reference" w:uiPriority="31" w:qFormat="1"/>
     <w:lsdException w:name="Intense Reference" w:uiPriority="32" w:qFormat="1"/>
     <w:lsdException w:name="Book Title" w:uiPriority="33" w:qFormat="1"/>
-    <w:lsdException w:name="Bibliography" w:semiHidden="1" w:uiPriority="37" w:unhideWhenUsed="1"/>
-    <w:lsdException w:name="TOC Heading" w:semiHidden="1" w:uiPriority="39" w:unhideWhenUsed="1" w:qFormat="1"/>
+    <w:lsdException w:name="Bibliography" w:uiPriority="37" w:semiHidden="1" w:unhideWhenUsed="1"/>
+    <w:lsdException w:name="TOC Heading" w:uiPriority="39" w:semiHidden="1" w:unhideWhenUsed="1" w:qFormat="1"/>
     <w:lsdException w:name="Plain Table 1" w:uiPriority="41"/>
     <w:lsdException w:name="Plain Table 2" w:uiPriority="42"/>
     <w:lsdException w:name="Plain Table 3" w:uiPriority="43"/>
@@ -1765,18 +1765,18 @@
     <w:lsdException w:name="Unresolved Mention" w:semiHidden="1" w:unhideWhenUsed="1"/>
     <w:lsdException w:name="Smart Link" w:semiHidden="1" w:unhideWhenUsed="1"/>
   </w:latentStyles>
-  <w:style w:type="paragraph" w:default="1" w:styleId="Normal">
+  <w:style w:type="paragraph" w:styleId="Normal" w:default="1">
     <w:name w:val="Normal"/>
     <w:qFormat/>
     <w:rsid w:val="00F36869"/>
   </w:style>
-  <w:style w:type="character" w:default="1" w:styleId="Fontepargpadro">
+  <w:style w:type="character" w:styleId="Fontepargpadro" w:default="1">
     <w:name w:val="Default Paragraph Font"/>
     <w:uiPriority w:val="1"/>
     <w:semiHidden/>
     <w:unhideWhenUsed/>
   </w:style>
-  <w:style w:type="table" w:default="1" w:styleId="Tabelanormal">
+  <w:style w:type="table" w:styleId="Tabelanormal" w:default="1">
     <w:name w:val="Normal Table"/>
     <w:uiPriority w:val="99"/>
     <w:semiHidden/>
@@ -1791,7 +1791,7 @@
       </w:tblCellMar>
     </w:tblPr>
   </w:style>
-  <w:style w:type="numbering" w:default="1" w:styleId="Semlista">
+  <w:style w:type="numbering" w:styleId="Semlista" w:default="1">
     <w:name w:val="No List"/>
     <w:uiPriority w:val="99"/>
     <w:semiHidden/>
@@ -1814,7 +1814,7 @@
       <w:szCs w:val="18"/>
     </w:rPr>
   </w:style>
-  <w:style w:type="character" w:customStyle="1" w:styleId="TextodebaloChar">
+  <w:style w:type="character" w:styleId="TextodebaloChar" w:customStyle="1">
     <w:name w:val="Texto de balão Char"/>
     <w:basedOn w:val="Fontepargpadro"/>
     <w:link w:val="Textodebalo"/>
@@ -1857,12 +1857,12 @@
     </w:pPr>
     <w:tblPr>
       <w:tblBorders>
-        <w:top w:val="single" w:sz="4" w:space="0" w:color="auto"/>
-        <w:left w:val="single" w:sz="4" w:space="0" w:color="auto"/>
-        <w:bottom w:val="single" w:sz="4" w:space="0" w:color="auto"/>
-        <w:right w:val="single" w:sz="4" w:space="0" w:color="auto"/>
-        <w:insideH w:val="single" w:sz="4" w:space="0" w:color="auto"/>
-        <w:insideV w:val="single" w:sz="4" w:space="0" w:color="auto"/>
+        <w:top w:val="single" w:color="auto" w:sz="4" w:space="0"/>
+        <w:left w:val="single" w:color="auto" w:sz="4" w:space="0"/>
+        <w:bottom w:val="single" w:color="auto" w:sz="4" w:space="0"/>
+        <w:right w:val="single" w:color="auto" w:sz="4" w:space="0"/>
+        <w:insideH w:val="single" w:color="auto" w:sz="4" w:space="0"/>
+        <w:insideV w:val="single" w:color="auto" w:sz="4" w:space="0"/>
       </w:tblBorders>
     </w:tblPr>
   </w:style>
@@ -1889,7 +1889,7 @@
       <w:shd w:val="clear" w:color="auto" w:fill="E1DFDD"/>
     </w:rPr>
   </w:style>
-  <w:style w:type="table" w:customStyle="1" w:styleId="TableGrid">
+  <w:style w:type="table" w:styleId="TableGrid" w:customStyle="1">
     <w:name w:val="TableGrid"/>
     <w:rsid w:val="00A25941"/>
     <w:pPr>

</xml_diff>